<commit_message>
Added an outline for deliverable 2
</commit_message>
<xml_diff>
--- a/Deliverable 2/Team_Logbook_02.docx
+++ b/Deliverable 2/Team_Logbook_02.docx
@@ -1,6 +1,6 @@
 
 <file path=word/document.xml><?xml version="1.0" encoding="utf-8"?>
-<w:document xmlns:wpc="http://schemas.microsoft.com/office/word/2010/wordprocessingCanvas" xmlns:cx="http://schemas.microsoft.com/office/drawing/2014/chartex" xmlns:cx1="http://schemas.microsoft.com/office/drawing/2015/9/8/chartex" xmlns:cx2="http://schemas.microsoft.com/office/drawing/2015/10/21/chartex" xmlns:cx3="http://schemas.microsoft.com/office/drawing/2016/5/9/chartex" xmlns:cx4="http://schemas.microsoft.com/office/drawing/2016/5/10/chartex" xmlns:cx5="http://schemas.microsoft.com/office/drawing/2016/5/11/chartex" xmlns:cx6="http://schemas.microsoft.com/office/drawing/2016/5/12/chartex" xmlns:cx7="http://schemas.microsoft.com/office/drawing/2016/5/13/chartex" xmlns:cx8="http://schemas.microsoft.com/office/drawing/2016/5/14/chartex" xmlns:mc="http://schemas.openxmlformats.org/markup-compatibility/2006" xmlns:aink="http://schemas.microsoft.com/office/drawing/2016/ink" xmlns:am3d="http://schemas.microsoft.com/office/drawing/2017/model3d" xmlns:o="urn:schemas-microsoft-com:office:office" xmlns:r="http://schemas.openxmlformats.org/officeDocument/2006/relationships" xmlns:m="http://schemas.openxmlformats.org/officeDocument/2006/math" xmlns:v="urn:schemas-microsoft-com:vml" xmlns:wp14="http://schemas.microsoft.com/office/word/2010/wordprocessingDrawing" xmlns:wp="http://schemas.openxmlformats.org/drawingml/2006/wordprocessingDrawing" xmlns:w10="urn:schemas-microsoft-com:office:word" xmlns:w="http://schemas.openxmlformats.org/wordprocessingml/2006/main" xmlns:w14="http://schemas.microsoft.com/office/word/2010/wordml" xmlns:w15="http://schemas.microsoft.com/office/word/2012/wordml" xmlns:w16cex="http://schemas.microsoft.com/office/word/2018/wordml/cex" xmlns:w16cid="http://schemas.microsoft.com/office/word/2016/wordml/cid" xmlns:w16="http://schemas.microsoft.com/office/word/2018/wordml" xmlns:w16sdtdh="http://schemas.microsoft.com/office/word/2020/wordml/sdtdatahash" xmlns:w16se="http://schemas.microsoft.com/office/word/2015/wordml/symex" xmlns:wpg="http://schemas.microsoft.com/office/word/2010/wordprocessingGroup" xmlns:wpi="http://schemas.microsoft.com/office/word/2010/wordprocessingInk" xmlns:wne="http://schemas.microsoft.com/office/word/2006/wordml" xmlns:wps="http://schemas.microsoft.com/office/word/2010/wordprocessingShape" mc:Ignorable="w14 w15 w16se w16cid w16 w16cex w16sdtdh wp14">
+<w:document xmlns:wpc="http://schemas.microsoft.com/office/word/2010/wordprocessingCanvas" xmlns:cx="http://schemas.microsoft.com/office/drawing/2014/chartex" xmlns:cx1="http://schemas.microsoft.com/office/drawing/2015/9/8/chartex" xmlns:cx2="http://schemas.microsoft.com/office/drawing/2015/10/21/chartex" xmlns:cx3="http://schemas.microsoft.com/office/drawing/2016/5/9/chartex" xmlns:cx4="http://schemas.microsoft.com/office/drawing/2016/5/10/chartex" xmlns:cx5="http://schemas.microsoft.com/office/drawing/2016/5/11/chartex" xmlns:cx6="http://schemas.microsoft.com/office/drawing/2016/5/12/chartex" xmlns:cx7="http://schemas.microsoft.com/office/drawing/2016/5/13/chartex" xmlns:cx8="http://schemas.microsoft.com/office/drawing/2016/5/14/chartex" xmlns:mc="http://schemas.openxmlformats.org/markup-compatibility/2006" xmlns:aink="http://schemas.microsoft.com/office/drawing/2016/ink" xmlns:am3d="http://schemas.microsoft.com/office/drawing/2017/model3d" xmlns:o="urn:schemas-microsoft-com:office:office" xmlns:r="http://schemas.openxmlformats.org/officeDocument/2006/relationships" xmlns:m="http://schemas.openxmlformats.org/officeDocument/2006/math" xmlns:v="urn:schemas-microsoft-com:vml" xmlns:wp14="http://schemas.microsoft.com/office/word/2010/wordprocessingDrawing" xmlns:wp="http://schemas.openxmlformats.org/drawingml/2006/wordprocessingDrawing" xmlns:w10="urn:schemas-microsoft-com:office:word" xmlns:w="http://schemas.openxmlformats.org/wordprocessingml/2006/main" xmlns:w14="http://schemas.microsoft.com/office/word/2010/wordml" xmlns:w15="http://schemas.microsoft.com/office/word/2012/wordml" xmlns:w16cid="http://schemas.microsoft.com/office/word/2016/wordml/cid" xmlns:w16se="http://schemas.microsoft.com/office/word/2015/wordml/symex" xmlns:wpg="http://schemas.microsoft.com/office/word/2010/wordprocessingGroup" xmlns:wpi="http://schemas.microsoft.com/office/word/2010/wordprocessingInk" xmlns:wne="http://schemas.microsoft.com/office/word/2006/wordml" xmlns:wps="http://schemas.microsoft.com/office/word/2010/wordprocessingShape" mc:Ignorable="w14 w15 w16se w16cid wp14">
   <w:body>
     <w:p>
       <w:pPr>
@@ -333,8 +333,13 @@
         <w:jc w:val="center"/>
       </w:pPr>
       <w:r>
-        <w:t>Gennaro Finelli</w:t>
-      </w:r>
+        <w:t xml:space="preserve">Gennaro </w:t>
+      </w:r>
+      <w:proofErr w:type="spellStart"/>
+      <w:r>
+        <w:t>Finelli</w:t>
+      </w:r>
+      <w:proofErr w:type="spellEnd"/>
     </w:p>
     <w:p>
       <w:pPr>
@@ -350,7 +355,15 @@
         <w:jc w:val="center"/>
       </w:pPr>
       <w:r>
-        <w:t>Mohammed Hosein A</w:t>
+        <w:t xml:space="preserve">Mohammed </w:t>
+      </w:r>
+      <w:proofErr w:type="spellStart"/>
+      <w:r>
+        <w:t>Hosein</w:t>
+      </w:r>
+      <w:proofErr w:type="spellEnd"/>
+      <w:r>
+        <w:t xml:space="preserve"> A</w:t>
       </w:r>
       <w:r>
         <w:t>li</w:t>
@@ -431,8 +444,13 @@
         <w:jc w:val="center"/>
       </w:pPr>
       <w:r>
-        <w:t>In collaboration with CyberStation</w:t>
-      </w:r>
+        <w:t xml:space="preserve">In collaboration with </w:t>
+      </w:r>
+      <w:proofErr w:type="spellStart"/>
+      <w:r>
+        <w:t>CyberStation</w:t>
+      </w:r>
+      <w:proofErr w:type="spellEnd"/>
     </w:p>
     <w:p>
       <w:pPr>
@@ -971,7 +989,25 @@
           <w:sz w:val="28"/>
           <w:szCs w:val="28"/>
         </w:rPr>
-        <w:t>Gennaro Finelli,</w:t>
+        <w:t xml:space="preserve">Gennaro </w:t>
+      </w:r>
+      <w:proofErr w:type="spellStart"/>
+      <w:r>
+        <w:rPr>
+          <w:rFonts w:ascii="Times New Roman" w:hAnsi="Times New Roman" w:cs="Times New Roman"/>
+          <w:sz w:val="28"/>
+          <w:szCs w:val="28"/>
+        </w:rPr>
+        <w:t>Finelli</w:t>
+      </w:r>
+      <w:proofErr w:type="spellEnd"/>
+      <w:r>
+        <w:rPr>
+          <w:rFonts w:ascii="Times New Roman" w:hAnsi="Times New Roman" w:cs="Times New Roman"/>
+          <w:sz w:val="28"/>
+          <w:szCs w:val="28"/>
+        </w:rPr>
+        <w:t>,</w:t>
       </w:r>
       <w:r>
         <w:rPr>
@@ -1222,7 +1258,25 @@
           <w:sz w:val="28"/>
           <w:szCs w:val="28"/>
         </w:rPr>
-        <w:t>Mohammed Hosein Ali,</w:t>
+        <w:t xml:space="preserve">Mohammed </w:t>
+      </w:r>
+      <w:proofErr w:type="spellStart"/>
+      <w:r>
+        <w:rPr>
+          <w:rFonts w:ascii="Times New Roman" w:hAnsi="Times New Roman" w:cs="Times New Roman"/>
+          <w:sz w:val="28"/>
+          <w:szCs w:val="28"/>
+        </w:rPr>
+        <w:t>Hosein</w:t>
+      </w:r>
+      <w:proofErr w:type="spellEnd"/>
+      <w:r>
+        <w:rPr>
+          <w:rFonts w:ascii="Times New Roman" w:hAnsi="Times New Roman" w:cs="Times New Roman"/>
+          <w:sz w:val="28"/>
+          <w:szCs w:val="28"/>
+        </w:rPr>
+        <w:t xml:space="preserve"> Ali,</w:t>
       </w:r>
       <w:r>
         <w:rPr>
@@ -2644,8 +2698,16 @@
         <w:rPr>
           <w:sz w:val="24"/>
         </w:rPr>
-        <w:t>Gennaro Finelli</w:t>
-      </w:r>
+        <w:t xml:space="preserve">Gennaro </w:t>
+      </w:r>
+      <w:proofErr w:type="spellStart"/>
+      <w:r>
+        <w:rPr>
+          <w:sz w:val="24"/>
+        </w:rPr>
+        <w:t>Finelli</w:t>
+      </w:r>
+      <w:proofErr w:type="spellEnd"/>
     </w:p>
     <w:p>
       <w:pPr>
@@ -2666,7 +2728,21 @@
         <w:rPr>
           <w:sz w:val="24"/>
         </w:rPr>
-        <w:t>Mohamed Hosein Ali</w:t>
+        <w:t xml:space="preserve">Mohamed </w:t>
+      </w:r>
+      <w:proofErr w:type="spellStart"/>
+      <w:r>
+        <w:rPr>
+          <w:sz w:val="24"/>
+        </w:rPr>
+        <w:t>Hosein</w:t>
+      </w:r>
+      <w:proofErr w:type="spellEnd"/>
+      <w:r>
+        <w:rPr>
+          <w:sz w:val="24"/>
+        </w:rPr>
+        <w:t xml:space="preserve"> Ali</w:t>
       </w:r>
     </w:p>
     <w:p>
@@ -3079,13 +3155,13 @@
     <w:p>
       <w:pPr>
         <w:pStyle w:val="Heading2"/>
-      </w:pPr>
-      <w:bookmarkStart w:id="5" w:name="_Toc175834402"/>
+        <w:spacing w:before="72" w:line="317" w:lineRule="exact"/>
+      </w:pPr>
       <w:r>
         <w:rPr>
           <w:color w:val="2E5395"/>
         </w:rPr>
-        <w:t>Work</w:t>
+        <w:t>Fifth</w:t>
       </w:r>
       <w:r>
         <w:rPr>
@@ -3097,8 +3173,588 @@
       <w:r>
         <w:rPr>
           <w:color w:val="2E5395"/>
-        </w:rPr>
-        <w:t>done</w:t>
+          <w:spacing w:val="-2"/>
+        </w:rPr>
+        <w:t>Meeting (Class)</w:t>
+      </w:r>
+    </w:p>
+    <w:p>
+      <w:pPr>
+        <w:rPr>
+          <w:b/>
+          <w:sz w:val="24"/>
+          <w:szCs w:val="24"/>
+        </w:rPr>
+      </w:pPr>
+      <w:r>
+        <w:rPr>
+          <w:b/>
+          <w:sz w:val="24"/>
+          <w:szCs w:val="24"/>
+        </w:rPr>
+        <w:t>2024-0</w:t>
+      </w:r>
+      <w:r>
+        <w:rPr>
+          <w:b/>
+          <w:sz w:val="24"/>
+          <w:szCs w:val="24"/>
+        </w:rPr>
+        <w:t>9</w:t>
+      </w:r>
+      <w:r>
+        <w:rPr>
+          <w:b/>
+          <w:sz w:val="24"/>
+          <w:szCs w:val="24"/>
+        </w:rPr>
+        <w:t>-</w:t>
+      </w:r>
+      <w:r>
+        <w:rPr>
+          <w:b/>
+          <w:sz w:val="24"/>
+          <w:szCs w:val="24"/>
+        </w:rPr>
+        <w:t>03</w:t>
+      </w:r>
+    </w:p>
+    <w:p>
+      <w:pPr>
+        <w:rPr>
+          <w:b/>
+          <w:sz w:val="24"/>
+          <w:szCs w:val="24"/>
+        </w:rPr>
+      </w:pPr>
+      <w:r>
+        <w:rPr>
+          <w:b/>
+          <w:sz w:val="24"/>
+          <w:szCs w:val="24"/>
+        </w:rPr>
+        <w:t>Attendance:</w:t>
+      </w:r>
+    </w:p>
+    <w:p>
+      <w:pPr>
+        <w:pStyle w:val="ListParagraph"/>
+        <w:numPr>
+          <w:ilvl w:val="0"/>
+          <w:numId w:val="7"/>
+        </w:numPr>
+        <w:tabs>
+          <w:tab w:val="left" w:pos="820"/>
+        </w:tabs>
+        <w:spacing w:line="304" w:lineRule="exact"/>
+        <w:rPr>
+          <w:sz w:val="24"/>
+        </w:rPr>
+      </w:pPr>
+      <w:r>
+        <w:rPr>
+          <w:sz w:val="24"/>
+        </w:rPr>
+        <w:t>Alexandre Pham</w:t>
+      </w:r>
+    </w:p>
+    <w:p>
+      <w:pPr>
+        <w:pStyle w:val="ListParagraph"/>
+        <w:numPr>
+          <w:ilvl w:val="0"/>
+          <w:numId w:val="7"/>
+        </w:numPr>
+        <w:tabs>
+          <w:tab w:val="left" w:pos="820"/>
+        </w:tabs>
+        <w:spacing w:line="304" w:lineRule="exact"/>
+        <w:rPr>
+          <w:sz w:val="24"/>
+        </w:rPr>
+      </w:pPr>
+      <w:r>
+        <w:rPr>
+          <w:sz w:val="24"/>
+        </w:rPr>
+        <w:t>Wayne De Leon</w:t>
+      </w:r>
+    </w:p>
+    <w:p>
+      <w:pPr>
+        <w:pStyle w:val="ListParagraph"/>
+        <w:numPr>
+          <w:ilvl w:val="0"/>
+          <w:numId w:val="7"/>
+        </w:numPr>
+        <w:tabs>
+          <w:tab w:val="left" w:pos="820"/>
+        </w:tabs>
+        <w:spacing w:line="305" w:lineRule="exact"/>
+        <w:rPr>
+          <w:sz w:val="24"/>
+        </w:rPr>
+      </w:pPr>
+      <w:r>
+        <w:rPr>
+          <w:sz w:val="24"/>
+        </w:rPr>
+        <w:t xml:space="preserve">Gennaro </w:t>
+      </w:r>
+      <w:proofErr w:type="spellStart"/>
+      <w:r>
+        <w:rPr>
+          <w:sz w:val="24"/>
+        </w:rPr>
+        <w:t>Finelli</w:t>
+      </w:r>
+      <w:proofErr w:type="spellEnd"/>
+    </w:p>
+    <w:p>
+      <w:pPr>
+        <w:pStyle w:val="ListParagraph"/>
+        <w:numPr>
+          <w:ilvl w:val="0"/>
+          <w:numId w:val="7"/>
+        </w:numPr>
+        <w:tabs>
+          <w:tab w:val="left" w:pos="820"/>
+        </w:tabs>
+        <w:spacing w:line="305" w:lineRule="exact"/>
+        <w:rPr>
+          <w:sz w:val="24"/>
+        </w:rPr>
+      </w:pPr>
+      <w:r>
+        <w:rPr>
+          <w:sz w:val="24"/>
+        </w:rPr>
+        <w:t xml:space="preserve">Mohamed </w:t>
+      </w:r>
+      <w:proofErr w:type="spellStart"/>
+      <w:r>
+        <w:rPr>
+          <w:sz w:val="24"/>
+        </w:rPr>
+        <w:t>Hosein</w:t>
+      </w:r>
+      <w:proofErr w:type="spellEnd"/>
+      <w:r>
+        <w:rPr>
+          <w:sz w:val="24"/>
+        </w:rPr>
+        <w:t xml:space="preserve"> Ali</w:t>
+      </w:r>
+    </w:p>
+    <w:p>
+      <w:pPr>
+        <w:tabs>
+          <w:tab w:val="left" w:pos="820"/>
+        </w:tabs>
+        <w:spacing w:line="305" w:lineRule="exact"/>
+        <w:rPr>
+          <w:b/>
+          <w:bCs/>
+          <w:sz w:val="24"/>
+        </w:rPr>
+      </w:pPr>
+      <w:r>
+        <w:rPr>
+          <w:b/>
+          <w:bCs/>
+          <w:sz w:val="24"/>
+        </w:rPr>
+        <w:t>Absence:</w:t>
+      </w:r>
+    </w:p>
+    <w:p>
+      <w:pPr>
+        <w:pStyle w:val="ListParagraph"/>
+        <w:numPr>
+          <w:ilvl w:val="0"/>
+          <w:numId w:val="7"/>
+        </w:numPr>
+        <w:tabs>
+          <w:tab w:val="left" w:pos="820"/>
+        </w:tabs>
+        <w:spacing w:line="304" w:lineRule="exact"/>
+        <w:rPr>
+          <w:sz w:val="24"/>
+        </w:rPr>
+      </w:pPr>
+      <w:r>
+        <w:rPr>
+          <w:sz w:val="24"/>
+        </w:rPr>
+        <w:t>Nam Tran</w:t>
+      </w:r>
+    </w:p>
+    <w:p/>
+    <w:p>
+      <w:pPr>
+        <w:rPr>
+          <w:b/>
+          <w:spacing w:val="-2"/>
+          <w:sz w:val="24"/>
+          <w:szCs w:val="24"/>
+        </w:rPr>
+      </w:pPr>
+      <w:r>
+        <w:rPr>
+          <w:b/>
+          <w:spacing w:val="-2"/>
+          <w:sz w:val="24"/>
+          <w:szCs w:val="24"/>
+        </w:rPr>
+        <w:t>Decisions (</w:t>
+      </w:r>
+      <w:r>
+        <w:rPr>
+          <w:b/>
+          <w:spacing w:val="-2"/>
+          <w:sz w:val="24"/>
+          <w:szCs w:val="24"/>
+        </w:rPr>
+        <w:t>1</w:t>
+      </w:r>
+      <w:r>
+        <w:rPr>
+          <w:b/>
+          <w:spacing w:val="-2"/>
+          <w:sz w:val="24"/>
+          <w:szCs w:val="24"/>
+        </w:rPr>
+        <w:t>2</w:t>
+      </w:r>
+      <w:r>
+        <w:rPr>
+          <w:b/>
+          <w:spacing w:val="-2"/>
+          <w:sz w:val="24"/>
+          <w:szCs w:val="24"/>
+        </w:rPr>
+        <w:t>:</w:t>
+      </w:r>
+      <w:r>
+        <w:rPr>
+          <w:b/>
+          <w:spacing w:val="-2"/>
+          <w:sz w:val="24"/>
+          <w:szCs w:val="24"/>
+        </w:rPr>
+        <w:t>0</w:t>
+      </w:r>
+      <w:r>
+        <w:rPr>
+          <w:b/>
+          <w:spacing w:val="-2"/>
+          <w:sz w:val="24"/>
+          <w:szCs w:val="24"/>
+        </w:rPr>
+        <w:t xml:space="preserve">0PM – </w:t>
+      </w:r>
+      <w:r>
+        <w:rPr>
+          <w:b/>
+          <w:spacing w:val="-2"/>
+          <w:sz w:val="24"/>
+          <w:szCs w:val="24"/>
+        </w:rPr>
+        <w:t>4</w:t>
+      </w:r>
+      <w:bookmarkStart w:id="5" w:name="_GoBack"/>
+      <w:bookmarkEnd w:id="5"/>
+      <w:r>
+        <w:rPr>
+          <w:b/>
+          <w:spacing w:val="-2"/>
+          <w:sz w:val="24"/>
+          <w:szCs w:val="24"/>
+        </w:rPr>
+        <w:t>:</w:t>
+      </w:r>
+      <w:r>
+        <w:rPr>
+          <w:b/>
+          <w:spacing w:val="-2"/>
+          <w:sz w:val="24"/>
+          <w:szCs w:val="24"/>
+        </w:rPr>
+        <w:t>0</w:t>
+      </w:r>
+      <w:r>
+        <w:rPr>
+          <w:b/>
+          <w:spacing w:val="-2"/>
+          <w:sz w:val="24"/>
+          <w:szCs w:val="24"/>
+        </w:rPr>
+        <w:t>0PM):</w:t>
+      </w:r>
+    </w:p>
+    <w:p>
+      <w:pPr>
+        <w:rPr>
+          <w:b/>
+          <w:bCs/>
+          <w:spacing w:val="-2"/>
+          <w:sz w:val="24"/>
+          <w:szCs w:val="24"/>
+        </w:rPr>
+      </w:pPr>
+      <w:r>
+        <w:rPr>
+          <w:spacing w:val="-2"/>
+          <w:sz w:val="24"/>
+          <w:szCs w:val="24"/>
+        </w:rPr>
+        <w:t xml:space="preserve">&gt; </w:t>
+      </w:r>
+      <w:r>
+        <w:rPr>
+          <w:spacing w:val="-2"/>
+          <w:sz w:val="24"/>
+          <w:szCs w:val="24"/>
+        </w:rPr>
+        <w:t>Create Jira accounts (10 minutes)</w:t>
+      </w:r>
+    </w:p>
+    <w:p>
+      <w:pPr>
+        <w:rPr>
+          <w:spacing w:val="-2"/>
+          <w:sz w:val="24"/>
+          <w:szCs w:val="24"/>
+        </w:rPr>
+      </w:pPr>
+      <w:r>
+        <w:rPr>
+          <w:spacing w:val="-2"/>
+          <w:sz w:val="24"/>
+          <w:szCs w:val="24"/>
+        </w:rPr>
+        <w:t>&gt;</w:t>
+      </w:r>
+      <w:r>
+        <w:rPr>
+          <w:spacing w:val="-2"/>
+          <w:sz w:val="24"/>
+          <w:szCs w:val="24"/>
+        </w:rPr>
+        <w:t xml:space="preserve"> Make questions to ask client (30 minutes)</w:t>
+      </w:r>
+    </w:p>
+    <w:p>
+      <w:pPr>
+        <w:rPr>
+          <w:b/>
+          <w:bCs/>
+          <w:sz w:val="24"/>
+          <w:szCs w:val="24"/>
+        </w:rPr>
+      </w:pPr>
+      <w:r>
+        <w:rPr>
+          <w:spacing w:val="-2"/>
+          <w:sz w:val="24"/>
+          <w:szCs w:val="24"/>
+        </w:rPr>
+        <w:t>&gt; Organize team logbook (5 minutes)</w:t>
+      </w:r>
+    </w:p>
+    <w:p>
+      <w:pPr>
+        <w:rPr>
+          <w:sz w:val="24"/>
+          <w:szCs w:val="24"/>
+        </w:rPr>
+      </w:pPr>
+      <w:r>
+        <w:rPr>
+          <w:sz w:val="24"/>
+          <w:szCs w:val="24"/>
+        </w:rPr>
+        <w:t>Tasks/TODO before next meeting:</w:t>
+      </w:r>
+    </w:p>
+    <w:p>
+      <w:pPr>
+        <w:pStyle w:val="ListParagraph"/>
+        <w:numPr>
+          <w:ilvl w:val="0"/>
+          <w:numId w:val="10"/>
+        </w:numPr>
+        <w:rPr>
+          <w:sz w:val="24"/>
+          <w:szCs w:val="24"/>
+        </w:rPr>
+      </w:pPr>
+      <w:r>
+        <w:rPr>
+          <w:sz w:val="24"/>
+          <w:szCs w:val="24"/>
+        </w:rPr>
+        <w:t>Team: Brainstorm questions for client</w:t>
+      </w:r>
+    </w:p>
+    <w:p>
+      <w:pPr>
+        <w:pStyle w:val="BodyText"/>
+        <w:ind w:left="0" w:firstLine="0"/>
+      </w:pPr>
+      <w:r>
+        <w:t xml:space="preserve">Deliverable 02 Due Date: </w:t>
+      </w:r>
+      <w:r>
+        <w:rPr>
+          <w:b/>
+          <w:i/>
+        </w:rPr>
+        <w:t>2024-0</w:t>
+      </w:r>
+      <w:r>
+        <w:rPr>
+          <w:b/>
+          <w:i/>
+        </w:rPr>
+        <w:t>9</w:t>
+      </w:r>
+      <w:r>
+        <w:rPr>
+          <w:b/>
+          <w:i/>
+        </w:rPr>
+        <w:t>-</w:t>
+      </w:r>
+      <w:r>
+        <w:rPr>
+          <w:b/>
+          <w:i/>
+        </w:rPr>
+        <w:t>14</w:t>
+      </w:r>
+    </w:p>
+    <w:p>
+      <w:pPr>
+        <w:rPr>
+          <w:b/>
+          <w:sz w:val="24"/>
+          <w:szCs w:val="24"/>
+        </w:rPr>
+      </w:pPr>
+      <w:r>
+        <w:rPr>
+          <w:b/>
+          <w:sz w:val="24"/>
+          <w:szCs w:val="24"/>
+        </w:rPr>
+        <w:t>Work</w:t>
+      </w:r>
+      <w:r>
+        <w:rPr>
+          <w:b/>
+          <w:spacing w:val="-4"/>
+          <w:sz w:val="24"/>
+          <w:szCs w:val="24"/>
+        </w:rPr>
+        <w:t xml:space="preserve"> </w:t>
+      </w:r>
+      <w:r>
+        <w:rPr>
+          <w:b/>
+          <w:spacing w:val="-2"/>
+          <w:sz w:val="24"/>
+          <w:szCs w:val="24"/>
+        </w:rPr>
+        <w:t>done:</w:t>
+      </w:r>
+    </w:p>
+    <w:p>
+      <w:pPr>
+        <w:pStyle w:val="ListParagraph"/>
+        <w:numPr>
+          <w:ilvl w:val="0"/>
+          <w:numId w:val="10"/>
+        </w:numPr>
+        <w:rPr>
+          <w:rFonts w:ascii="Symbol" w:hAnsi="Symbol"/>
+          <w:sz w:val="24"/>
+        </w:rPr>
+      </w:pPr>
+      <w:r>
+        <w:rPr>
+          <w:sz w:val="24"/>
+        </w:rPr>
+        <w:t>Set up Jira project</w:t>
+      </w:r>
+    </w:p>
+    <w:p>
+      <w:pPr>
+        <w:pStyle w:val="ListParagraph"/>
+        <w:numPr>
+          <w:ilvl w:val="0"/>
+          <w:numId w:val="10"/>
+        </w:numPr>
+        <w:rPr>
+          <w:rFonts w:ascii="Symbol" w:hAnsi="Symbol"/>
+          <w:sz w:val="24"/>
+        </w:rPr>
+      </w:pPr>
+      <w:r>
+        <w:rPr>
+          <w:sz w:val="24"/>
+        </w:rPr>
+        <w:t>Started making questions for client</w:t>
+      </w:r>
+    </w:p>
+    <w:p>
+      <w:pPr>
+        <w:pStyle w:val="ListParagraph"/>
+        <w:numPr>
+          <w:ilvl w:val="0"/>
+          <w:numId w:val="10"/>
+        </w:numPr>
+        <w:rPr>
+          <w:rFonts w:ascii="Symbol" w:hAnsi="Symbol"/>
+          <w:sz w:val="24"/>
+        </w:rPr>
+      </w:pPr>
+      <w:r>
+        <w:rPr>
+          <w:sz w:val="24"/>
+        </w:rPr>
+        <w:lastRenderedPageBreak/>
+        <w:t>Organized team logbook</w:t>
+      </w:r>
+    </w:p>
+    <w:p>
+      <w:pPr>
+        <w:rPr>
+          <w:rFonts w:ascii="Symbol" w:hAnsi="Symbol"/>
+          <w:sz w:val="24"/>
+        </w:rPr>
+      </w:pPr>
+    </w:p>
+    <w:p>
+      <w:pPr>
+        <w:pStyle w:val="ListParagraph"/>
+        <w:ind w:left="720" w:firstLine="0"/>
+        <w:rPr>
+          <w:rFonts w:ascii="Symbol" w:hAnsi="Symbol"/>
+          <w:sz w:val="24"/>
+        </w:rPr>
+      </w:pPr>
+    </w:p>
+    <w:p>
+      <w:pPr>
+        <w:pStyle w:val="Heading2"/>
+      </w:pPr>
+      <w:bookmarkStart w:id="6" w:name="_Toc175834402"/>
+      <w:r>
+        <w:rPr>
+          <w:color w:val="2E5395"/>
+        </w:rPr>
+        <w:t>Work</w:t>
       </w:r>
       <w:r>
         <w:rPr>
@@ -3111,7 +3767,7 @@
         <w:rPr>
           <w:color w:val="2E5395"/>
         </w:rPr>
-        <w:t>outside</w:t>
+        <w:t>done</w:t>
       </w:r>
       <w:r>
         <w:rPr>
@@ -3124,6 +3780,19 @@
         <w:rPr>
           <w:color w:val="2E5395"/>
         </w:rPr>
+        <w:t>outside</w:t>
+      </w:r>
+      <w:r>
+        <w:rPr>
+          <w:color w:val="2E5395"/>
+          <w:spacing w:val="-6"/>
+        </w:rPr>
+        <w:t xml:space="preserve"> </w:t>
+      </w:r>
+      <w:r>
+        <w:rPr>
+          <w:color w:val="2E5395"/>
+        </w:rPr>
         <w:t>of</w:t>
       </w:r>
       <w:r>
@@ -3139,7 +3808,7 @@
         </w:rPr>
         <w:t>meeting</w:t>
       </w:r>
-      <w:bookmarkEnd w:id="5"/>
+      <w:bookmarkEnd w:id="6"/>
       <w:r>
         <w:rPr>
           <w:color w:val="2E5395"/>
@@ -3701,7 +4370,7 @@
 </file>
 
 <file path=word/endnotes.xml><?xml version="1.0" encoding="utf-8"?>
-<w:endnotes xmlns:wpc="http://schemas.microsoft.com/office/word/2010/wordprocessingCanvas" xmlns:cx="http://schemas.microsoft.com/office/drawing/2014/chartex" xmlns:cx1="http://schemas.microsoft.com/office/drawing/2015/9/8/chartex" xmlns:cx2="http://schemas.microsoft.com/office/drawing/2015/10/21/chartex" xmlns:cx3="http://schemas.microsoft.com/office/drawing/2016/5/9/chartex" xmlns:cx4="http://schemas.microsoft.com/office/drawing/2016/5/10/chartex" xmlns:cx5="http://schemas.microsoft.com/office/drawing/2016/5/11/chartex" xmlns:cx6="http://schemas.microsoft.com/office/drawing/2016/5/12/chartex" xmlns:cx7="http://schemas.microsoft.com/office/drawing/2016/5/13/chartex" xmlns:cx8="http://schemas.microsoft.com/office/drawing/2016/5/14/chartex" xmlns:mc="http://schemas.openxmlformats.org/markup-compatibility/2006" xmlns:aink="http://schemas.microsoft.com/office/drawing/2016/ink" xmlns:am3d="http://schemas.microsoft.com/office/drawing/2017/model3d" xmlns:o="urn:schemas-microsoft-com:office:office" xmlns:r="http://schemas.openxmlformats.org/officeDocument/2006/relationships" xmlns:m="http://schemas.openxmlformats.org/officeDocument/2006/math" xmlns:v="urn:schemas-microsoft-com:vml" xmlns:wp14="http://schemas.microsoft.com/office/word/2010/wordprocessingDrawing" xmlns:wp="http://schemas.openxmlformats.org/drawingml/2006/wordprocessingDrawing" xmlns:w10="urn:schemas-microsoft-com:office:word" xmlns:w="http://schemas.openxmlformats.org/wordprocessingml/2006/main" xmlns:w14="http://schemas.microsoft.com/office/word/2010/wordml" xmlns:w15="http://schemas.microsoft.com/office/word/2012/wordml" xmlns:w16cex="http://schemas.microsoft.com/office/word/2018/wordml/cex" xmlns:w16cid="http://schemas.microsoft.com/office/word/2016/wordml/cid" xmlns:w16="http://schemas.microsoft.com/office/word/2018/wordml" xmlns:w16sdtdh="http://schemas.microsoft.com/office/word/2020/wordml/sdtdatahash" xmlns:w16se="http://schemas.microsoft.com/office/word/2015/wordml/symex" xmlns:wpg="http://schemas.microsoft.com/office/word/2010/wordprocessingGroup" xmlns:wpi="http://schemas.microsoft.com/office/word/2010/wordprocessingInk" xmlns:wne="http://schemas.microsoft.com/office/word/2006/wordml" xmlns:wps="http://schemas.microsoft.com/office/word/2010/wordprocessingShape" mc:Ignorable="w14 w15 w16se w16cid w16 w16cex w16sdtdh wp14">
+<w:endnotes xmlns:wpc="http://schemas.microsoft.com/office/word/2010/wordprocessingCanvas" xmlns:cx="http://schemas.microsoft.com/office/drawing/2014/chartex" xmlns:cx1="http://schemas.microsoft.com/office/drawing/2015/9/8/chartex" xmlns:cx2="http://schemas.microsoft.com/office/drawing/2015/10/21/chartex" xmlns:cx3="http://schemas.microsoft.com/office/drawing/2016/5/9/chartex" xmlns:cx4="http://schemas.microsoft.com/office/drawing/2016/5/10/chartex" xmlns:cx5="http://schemas.microsoft.com/office/drawing/2016/5/11/chartex" xmlns:cx6="http://schemas.microsoft.com/office/drawing/2016/5/12/chartex" xmlns:cx7="http://schemas.microsoft.com/office/drawing/2016/5/13/chartex" xmlns:cx8="http://schemas.microsoft.com/office/drawing/2016/5/14/chartex" xmlns:mc="http://schemas.openxmlformats.org/markup-compatibility/2006" xmlns:aink="http://schemas.microsoft.com/office/drawing/2016/ink" xmlns:am3d="http://schemas.microsoft.com/office/drawing/2017/model3d" xmlns:o="urn:schemas-microsoft-com:office:office" xmlns:r="http://schemas.openxmlformats.org/officeDocument/2006/relationships" xmlns:m="http://schemas.openxmlformats.org/officeDocument/2006/math" xmlns:v="urn:schemas-microsoft-com:vml" xmlns:wp14="http://schemas.microsoft.com/office/word/2010/wordprocessingDrawing" xmlns:wp="http://schemas.openxmlformats.org/drawingml/2006/wordprocessingDrawing" xmlns:w10="urn:schemas-microsoft-com:office:word" xmlns:w="http://schemas.openxmlformats.org/wordprocessingml/2006/main" xmlns:w14="http://schemas.microsoft.com/office/word/2010/wordml" xmlns:w15="http://schemas.microsoft.com/office/word/2012/wordml" xmlns:w16cid="http://schemas.microsoft.com/office/word/2016/wordml/cid" xmlns:w16se="http://schemas.microsoft.com/office/word/2015/wordml/symex" xmlns:wpg="http://schemas.microsoft.com/office/word/2010/wordprocessingGroup" xmlns:wpi="http://schemas.microsoft.com/office/word/2010/wordprocessingInk" xmlns:wne="http://schemas.microsoft.com/office/word/2006/wordml" xmlns:wps="http://schemas.microsoft.com/office/word/2010/wordprocessingShape" mc:Ignorable="w14 w15 w16se w16cid wp14">
   <w:endnote w:type="separator" w:id="-1">
     <w:p>
       <w:r>
@@ -3720,7 +4389,7 @@
 </file>
 
 <file path=word/footer1.xml><?xml version="1.0" encoding="utf-8"?>
-<w:ftr xmlns:wpc="http://schemas.microsoft.com/office/word/2010/wordprocessingCanvas" xmlns:cx="http://schemas.microsoft.com/office/drawing/2014/chartex" xmlns:cx1="http://schemas.microsoft.com/office/drawing/2015/9/8/chartex" xmlns:cx2="http://schemas.microsoft.com/office/drawing/2015/10/21/chartex" xmlns:cx3="http://schemas.microsoft.com/office/drawing/2016/5/9/chartex" xmlns:cx4="http://schemas.microsoft.com/office/drawing/2016/5/10/chartex" xmlns:cx5="http://schemas.microsoft.com/office/drawing/2016/5/11/chartex" xmlns:cx6="http://schemas.microsoft.com/office/drawing/2016/5/12/chartex" xmlns:cx7="http://schemas.microsoft.com/office/drawing/2016/5/13/chartex" xmlns:cx8="http://schemas.microsoft.com/office/drawing/2016/5/14/chartex" xmlns:mc="http://schemas.openxmlformats.org/markup-compatibility/2006" xmlns:aink="http://schemas.microsoft.com/office/drawing/2016/ink" xmlns:am3d="http://schemas.microsoft.com/office/drawing/2017/model3d" xmlns:o="urn:schemas-microsoft-com:office:office" xmlns:r="http://schemas.openxmlformats.org/officeDocument/2006/relationships" xmlns:m="http://schemas.openxmlformats.org/officeDocument/2006/math" xmlns:v="urn:schemas-microsoft-com:vml" xmlns:wp14="http://schemas.microsoft.com/office/word/2010/wordprocessingDrawing" xmlns:wp="http://schemas.openxmlformats.org/drawingml/2006/wordprocessingDrawing" xmlns:w10="urn:schemas-microsoft-com:office:word" xmlns:w="http://schemas.openxmlformats.org/wordprocessingml/2006/main" xmlns:w14="http://schemas.microsoft.com/office/word/2010/wordml" xmlns:w15="http://schemas.microsoft.com/office/word/2012/wordml" xmlns:w16cex="http://schemas.microsoft.com/office/word/2018/wordml/cex" xmlns:w16cid="http://schemas.microsoft.com/office/word/2016/wordml/cid" xmlns:w16="http://schemas.microsoft.com/office/word/2018/wordml" xmlns:w16sdtdh="http://schemas.microsoft.com/office/word/2020/wordml/sdtdatahash" xmlns:w16se="http://schemas.microsoft.com/office/word/2015/wordml/symex" xmlns:wpg="http://schemas.microsoft.com/office/word/2010/wordprocessingGroup" xmlns:wpi="http://schemas.microsoft.com/office/word/2010/wordprocessingInk" xmlns:wne="http://schemas.microsoft.com/office/word/2006/wordml" xmlns:wps="http://schemas.microsoft.com/office/word/2010/wordprocessingShape" mc:Ignorable="w14 w15 w16se w16cid w16 w16cex w16sdtdh wp14">
+<w:ftr xmlns:wpc="http://schemas.microsoft.com/office/word/2010/wordprocessingCanvas" xmlns:cx="http://schemas.microsoft.com/office/drawing/2014/chartex" xmlns:cx1="http://schemas.microsoft.com/office/drawing/2015/9/8/chartex" xmlns:cx2="http://schemas.microsoft.com/office/drawing/2015/10/21/chartex" xmlns:cx3="http://schemas.microsoft.com/office/drawing/2016/5/9/chartex" xmlns:cx4="http://schemas.microsoft.com/office/drawing/2016/5/10/chartex" xmlns:cx5="http://schemas.microsoft.com/office/drawing/2016/5/11/chartex" xmlns:cx6="http://schemas.microsoft.com/office/drawing/2016/5/12/chartex" xmlns:cx7="http://schemas.microsoft.com/office/drawing/2016/5/13/chartex" xmlns:cx8="http://schemas.microsoft.com/office/drawing/2016/5/14/chartex" xmlns:mc="http://schemas.openxmlformats.org/markup-compatibility/2006" xmlns:aink="http://schemas.microsoft.com/office/drawing/2016/ink" xmlns:am3d="http://schemas.microsoft.com/office/drawing/2017/model3d" xmlns:o="urn:schemas-microsoft-com:office:office" xmlns:r="http://schemas.openxmlformats.org/officeDocument/2006/relationships" xmlns:m="http://schemas.openxmlformats.org/officeDocument/2006/math" xmlns:v="urn:schemas-microsoft-com:vml" xmlns:wp14="http://schemas.microsoft.com/office/word/2010/wordprocessingDrawing" xmlns:wp="http://schemas.openxmlformats.org/drawingml/2006/wordprocessingDrawing" xmlns:w10="urn:schemas-microsoft-com:office:word" xmlns:w="http://schemas.openxmlformats.org/wordprocessingml/2006/main" xmlns:w14="http://schemas.microsoft.com/office/word/2010/wordml" xmlns:w15="http://schemas.microsoft.com/office/word/2012/wordml" xmlns:w16cid="http://schemas.microsoft.com/office/word/2016/wordml/cid" xmlns:w16se="http://schemas.microsoft.com/office/word/2015/wordml/symex" xmlns:wpg="http://schemas.microsoft.com/office/word/2010/wordprocessingGroup" xmlns:wpi="http://schemas.microsoft.com/office/word/2010/wordprocessingInk" xmlns:wne="http://schemas.microsoft.com/office/word/2006/wordml" xmlns:wps="http://schemas.microsoft.com/office/word/2010/wordprocessingShape" mc:Ignorable="w14 w15 w16se w16cid wp14">
   <w:p>
     <w:pPr>
       <w:pStyle w:val="BodyText"/>
@@ -3874,7 +4543,7 @@
 </file>
 
 <file path=word/footnotes.xml><?xml version="1.0" encoding="utf-8"?>
-<w:footnotes xmlns:wpc="http://schemas.microsoft.com/office/word/2010/wordprocessingCanvas" xmlns:cx="http://schemas.microsoft.com/office/drawing/2014/chartex" xmlns:cx1="http://schemas.microsoft.com/office/drawing/2015/9/8/chartex" xmlns:cx2="http://schemas.microsoft.com/office/drawing/2015/10/21/chartex" xmlns:cx3="http://schemas.microsoft.com/office/drawing/2016/5/9/chartex" xmlns:cx4="http://schemas.microsoft.com/office/drawing/2016/5/10/chartex" xmlns:cx5="http://schemas.microsoft.com/office/drawing/2016/5/11/chartex" xmlns:cx6="http://schemas.microsoft.com/office/drawing/2016/5/12/chartex" xmlns:cx7="http://schemas.microsoft.com/office/drawing/2016/5/13/chartex" xmlns:cx8="http://schemas.microsoft.com/office/drawing/2016/5/14/chartex" xmlns:mc="http://schemas.openxmlformats.org/markup-compatibility/2006" xmlns:aink="http://schemas.microsoft.com/office/drawing/2016/ink" xmlns:am3d="http://schemas.microsoft.com/office/drawing/2017/model3d" xmlns:o="urn:schemas-microsoft-com:office:office" xmlns:r="http://schemas.openxmlformats.org/officeDocument/2006/relationships" xmlns:m="http://schemas.openxmlformats.org/officeDocument/2006/math" xmlns:v="urn:schemas-microsoft-com:vml" xmlns:wp14="http://schemas.microsoft.com/office/word/2010/wordprocessingDrawing" xmlns:wp="http://schemas.openxmlformats.org/drawingml/2006/wordprocessingDrawing" xmlns:w10="urn:schemas-microsoft-com:office:word" xmlns:w="http://schemas.openxmlformats.org/wordprocessingml/2006/main" xmlns:w14="http://schemas.microsoft.com/office/word/2010/wordml" xmlns:w15="http://schemas.microsoft.com/office/word/2012/wordml" xmlns:w16cex="http://schemas.microsoft.com/office/word/2018/wordml/cex" xmlns:w16cid="http://schemas.microsoft.com/office/word/2016/wordml/cid" xmlns:w16="http://schemas.microsoft.com/office/word/2018/wordml" xmlns:w16sdtdh="http://schemas.microsoft.com/office/word/2020/wordml/sdtdatahash" xmlns:w16se="http://schemas.microsoft.com/office/word/2015/wordml/symex" xmlns:wpg="http://schemas.microsoft.com/office/word/2010/wordprocessingGroup" xmlns:wpi="http://schemas.microsoft.com/office/word/2010/wordprocessingInk" xmlns:wne="http://schemas.microsoft.com/office/word/2006/wordml" xmlns:wps="http://schemas.microsoft.com/office/word/2010/wordprocessingShape" mc:Ignorable="w14 w15 w16se w16cid w16 w16cex w16sdtdh wp14">
+<w:footnotes xmlns:wpc="http://schemas.microsoft.com/office/word/2010/wordprocessingCanvas" xmlns:cx="http://schemas.microsoft.com/office/drawing/2014/chartex" xmlns:cx1="http://schemas.microsoft.com/office/drawing/2015/9/8/chartex" xmlns:cx2="http://schemas.microsoft.com/office/drawing/2015/10/21/chartex" xmlns:cx3="http://schemas.microsoft.com/office/drawing/2016/5/9/chartex" xmlns:cx4="http://schemas.microsoft.com/office/drawing/2016/5/10/chartex" xmlns:cx5="http://schemas.microsoft.com/office/drawing/2016/5/11/chartex" xmlns:cx6="http://schemas.microsoft.com/office/drawing/2016/5/12/chartex" xmlns:cx7="http://schemas.microsoft.com/office/drawing/2016/5/13/chartex" xmlns:cx8="http://schemas.microsoft.com/office/drawing/2016/5/14/chartex" xmlns:mc="http://schemas.openxmlformats.org/markup-compatibility/2006" xmlns:aink="http://schemas.microsoft.com/office/drawing/2016/ink" xmlns:am3d="http://schemas.microsoft.com/office/drawing/2017/model3d" xmlns:o="urn:schemas-microsoft-com:office:office" xmlns:r="http://schemas.openxmlformats.org/officeDocument/2006/relationships" xmlns:m="http://schemas.openxmlformats.org/officeDocument/2006/math" xmlns:v="urn:schemas-microsoft-com:vml" xmlns:wp14="http://schemas.microsoft.com/office/word/2010/wordprocessingDrawing" xmlns:wp="http://schemas.openxmlformats.org/drawingml/2006/wordprocessingDrawing" xmlns:w10="urn:schemas-microsoft-com:office:word" xmlns:w="http://schemas.openxmlformats.org/wordprocessingml/2006/main" xmlns:w14="http://schemas.microsoft.com/office/word/2010/wordml" xmlns:w15="http://schemas.microsoft.com/office/word/2012/wordml" xmlns:w16cid="http://schemas.microsoft.com/office/word/2016/wordml/cid" xmlns:w16se="http://schemas.microsoft.com/office/word/2015/wordml/symex" xmlns:wpg="http://schemas.microsoft.com/office/word/2010/wordprocessingGroup" xmlns:wpi="http://schemas.microsoft.com/office/word/2010/wordprocessingInk" xmlns:wne="http://schemas.microsoft.com/office/word/2006/wordml" xmlns:wps="http://schemas.microsoft.com/office/word/2010/wordprocessingShape" mc:Ignorable="w14 w15 w16se w16cid wp14">
   <w:footnote w:type="separator" w:id="-1">
     <w:p>
       <w:r>
@@ -3893,7 +4562,7 @@
 </file>
 
 <file path=word/header1.xml><?xml version="1.0" encoding="utf-8"?>
-<w:hdr xmlns:wpc="http://schemas.microsoft.com/office/word/2010/wordprocessingCanvas" xmlns:cx="http://schemas.microsoft.com/office/drawing/2014/chartex" xmlns:cx1="http://schemas.microsoft.com/office/drawing/2015/9/8/chartex" xmlns:cx2="http://schemas.microsoft.com/office/drawing/2015/10/21/chartex" xmlns:cx3="http://schemas.microsoft.com/office/drawing/2016/5/9/chartex" xmlns:cx4="http://schemas.microsoft.com/office/drawing/2016/5/10/chartex" xmlns:cx5="http://schemas.microsoft.com/office/drawing/2016/5/11/chartex" xmlns:cx6="http://schemas.microsoft.com/office/drawing/2016/5/12/chartex" xmlns:cx7="http://schemas.microsoft.com/office/drawing/2016/5/13/chartex" xmlns:cx8="http://schemas.microsoft.com/office/drawing/2016/5/14/chartex" xmlns:mc="http://schemas.openxmlformats.org/markup-compatibility/2006" xmlns:aink="http://schemas.microsoft.com/office/drawing/2016/ink" xmlns:am3d="http://schemas.microsoft.com/office/drawing/2017/model3d" xmlns:o="urn:schemas-microsoft-com:office:office" xmlns:r="http://schemas.openxmlformats.org/officeDocument/2006/relationships" xmlns:m="http://schemas.openxmlformats.org/officeDocument/2006/math" xmlns:v="urn:schemas-microsoft-com:vml" xmlns:wp14="http://schemas.microsoft.com/office/word/2010/wordprocessingDrawing" xmlns:wp="http://schemas.openxmlformats.org/drawingml/2006/wordprocessingDrawing" xmlns:w10="urn:schemas-microsoft-com:office:word" xmlns:w="http://schemas.openxmlformats.org/wordprocessingml/2006/main" xmlns:w14="http://schemas.microsoft.com/office/word/2010/wordml" xmlns:w15="http://schemas.microsoft.com/office/word/2012/wordml" xmlns:w16cex="http://schemas.microsoft.com/office/word/2018/wordml/cex" xmlns:w16cid="http://schemas.microsoft.com/office/word/2016/wordml/cid" xmlns:w16="http://schemas.microsoft.com/office/word/2018/wordml" xmlns:w16sdtdh="http://schemas.microsoft.com/office/word/2020/wordml/sdtdatahash" xmlns:w16se="http://schemas.microsoft.com/office/word/2015/wordml/symex" xmlns:wpg="http://schemas.microsoft.com/office/word/2010/wordprocessingGroup" xmlns:wpi="http://schemas.microsoft.com/office/word/2010/wordprocessingInk" xmlns:wne="http://schemas.microsoft.com/office/word/2006/wordml" xmlns:wps="http://schemas.microsoft.com/office/word/2010/wordprocessingShape" mc:Ignorable="w14 w15 w16se w16cid w16 w16cex w16sdtdh wp14">
+<w:hdr xmlns:wpc="http://schemas.microsoft.com/office/word/2010/wordprocessingCanvas" xmlns:cx="http://schemas.microsoft.com/office/drawing/2014/chartex" xmlns:cx1="http://schemas.microsoft.com/office/drawing/2015/9/8/chartex" xmlns:cx2="http://schemas.microsoft.com/office/drawing/2015/10/21/chartex" xmlns:cx3="http://schemas.microsoft.com/office/drawing/2016/5/9/chartex" xmlns:cx4="http://schemas.microsoft.com/office/drawing/2016/5/10/chartex" xmlns:cx5="http://schemas.microsoft.com/office/drawing/2016/5/11/chartex" xmlns:cx6="http://schemas.microsoft.com/office/drawing/2016/5/12/chartex" xmlns:cx7="http://schemas.microsoft.com/office/drawing/2016/5/13/chartex" xmlns:cx8="http://schemas.microsoft.com/office/drawing/2016/5/14/chartex" xmlns:mc="http://schemas.openxmlformats.org/markup-compatibility/2006" xmlns:aink="http://schemas.microsoft.com/office/drawing/2016/ink" xmlns:am3d="http://schemas.microsoft.com/office/drawing/2017/model3d" xmlns:o="urn:schemas-microsoft-com:office:office" xmlns:r="http://schemas.openxmlformats.org/officeDocument/2006/relationships" xmlns:m="http://schemas.openxmlformats.org/officeDocument/2006/math" xmlns:v="urn:schemas-microsoft-com:vml" xmlns:wp14="http://schemas.microsoft.com/office/word/2010/wordprocessingDrawing" xmlns:wp="http://schemas.openxmlformats.org/drawingml/2006/wordprocessingDrawing" xmlns:w10="urn:schemas-microsoft-com:office:word" xmlns:w="http://schemas.openxmlformats.org/wordprocessingml/2006/main" xmlns:w14="http://schemas.microsoft.com/office/word/2010/wordml" xmlns:w15="http://schemas.microsoft.com/office/word/2012/wordml" xmlns:w16cid="http://schemas.microsoft.com/office/word/2016/wordml/cid" xmlns:w16se="http://schemas.microsoft.com/office/word/2015/wordml/symex" xmlns:wpg="http://schemas.microsoft.com/office/word/2010/wordprocessingGroup" xmlns:wpi="http://schemas.microsoft.com/office/word/2010/wordprocessingInk" xmlns:wne="http://schemas.microsoft.com/office/word/2006/wordml" xmlns:wps="http://schemas.microsoft.com/office/word/2010/wordprocessingShape" mc:Ignorable="w14 w15 w16se w16cid wp14">
   <w:p>
     <w:pPr>
       <w:pStyle w:val="BodyText"/>
@@ -4245,7 +4914,7 @@
 </file>
 
 <file path=word/numbering.xml><?xml version="1.0" encoding="utf-8"?>
-<w:numbering xmlns:wpc="http://schemas.microsoft.com/office/word/2010/wordprocessingCanvas" xmlns:cx="http://schemas.microsoft.com/office/drawing/2014/chartex" xmlns:cx1="http://schemas.microsoft.com/office/drawing/2015/9/8/chartex" xmlns:cx2="http://schemas.microsoft.com/office/drawing/2015/10/21/chartex" xmlns:cx3="http://schemas.microsoft.com/office/drawing/2016/5/9/chartex" xmlns:cx4="http://schemas.microsoft.com/office/drawing/2016/5/10/chartex" xmlns:cx5="http://schemas.microsoft.com/office/drawing/2016/5/11/chartex" xmlns:cx6="http://schemas.microsoft.com/office/drawing/2016/5/12/chartex" xmlns:cx7="http://schemas.microsoft.com/office/drawing/2016/5/13/chartex" xmlns:cx8="http://schemas.microsoft.com/office/drawing/2016/5/14/chartex" xmlns:mc="http://schemas.openxmlformats.org/markup-compatibility/2006" xmlns:aink="http://schemas.microsoft.com/office/drawing/2016/ink" xmlns:am3d="http://schemas.microsoft.com/office/drawing/2017/model3d" xmlns:o="urn:schemas-microsoft-com:office:office" xmlns:r="http://schemas.openxmlformats.org/officeDocument/2006/relationships" xmlns:m="http://schemas.openxmlformats.org/officeDocument/2006/math" xmlns:v="urn:schemas-microsoft-com:vml" xmlns:wp14="http://schemas.microsoft.com/office/word/2010/wordprocessingDrawing" xmlns:wp="http://schemas.openxmlformats.org/drawingml/2006/wordprocessingDrawing" xmlns:w10="urn:schemas-microsoft-com:office:word" xmlns:w="http://schemas.openxmlformats.org/wordprocessingml/2006/main" xmlns:w14="http://schemas.microsoft.com/office/word/2010/wordml" xmlns:w15="http://schemas.microsoft.com/office/word/2012/wordml" xmlns:w16cex="http://schemas.microsoft.com/office/word/2018/wordml/cex" xmlns:w16cid="http://schemas.microsoft.com/office/word/2016/wordml/cid" xmlns:w16="http://schemas.microsoft.com/office/word/2018/wordml" xmlns:w16sdtdh="http://schemas.microsoft.com/office/word/2020/wordml/sdtdatahash" xmlns:w16se="http://schemas.microsoft.com/office/word/2015/wordml/symex" xmlns:wpg="http://schemas.microsoft.com/office/word/2010/wordprocessingGroup" xmlns:wpi="http://schemas.microsoft.com/office/word/2010/wordprocessingInk" xmlns:wne="http://schemas.microsoft.com/office/word/2006/wordml" xmlns:wps="http://schemas.microsoft.com/office/word/2010/wordprocessingShape" mc:Ignorable="w14 w15 w16se w16cid w16 w16cex w16sdtdh wp14">
+<w:numbering xmlns:wpc="http://schemas.microsoft.com/office/word/2010/wordprocessingCanvas" xmlns:cx="http://schemas.microsoft.com/office/drawing/2014/chartex" xmlns:cx1="http://schemas.microsoft.com/office/drawing/2015/9/8/chartex" xmlns:cx2="http://schemas.microsoft.com/office/drawing/2015/10/21/chartex" xmlns:cx3="http://schemas.microsoft.com/office/drawing/2016/5/9/chartex" xmlns:cx4="http://schemas.microsoft.com/office/drawing/2016/5/10/chartex" xmlns:cx5="http://schemas.microsoft.com/office/drawing/2016/5/11/chartex" xmlns:cx6="http://schemas.microsoft.com/office/drawing/2016/5/12/chartex" xmlns:cx7="http://schemas.microsoft.com/office/drawing/2016/5/13/chartex" xmlns:cx8="http://schemas.microsoft.com/office/drawing/2016/5/14/chartex" xmlns:mc="http://schemas.openxmlformats.org/markup-compatibility/2006" xmlns:aink="http://schemas.microsoft.com/office/drawing/2016/ink" xmlns:am3d="http://schemas.microsoft.com/office/drawing/2017/model3d" xmlns:o="urn:schemas-microsoft-com:office:office" xmlns:r="http://schemas.openxmlformats.org/officeDocument/2006/relationships" xmlns:m="http://schemas.openxmlformats.org/officeDocument/2006/math" xmlns:v="urn:schemas-microsoft-com:vml" xmlns:wp14="http://schemas.microsoft.com/office/word/2010/wordprocessingDrawing" xmlns:wp="http://schemas.openxmlformats.org/drawingml/2006/wordprocessingDrawing" xmlns:w10="urn:schemas-microsoft-com:office:word" xmlns:w="http://schemas.openxmlformats.org/wordprocessingml/2006/main" xmlns:w14="http://schemas.microsoft.com/office/word/2010/wordml" xmlns:w15="http://schemas.microsoft.com/office/word/2012/wordml" xmlns:w16cid="http://schemas.microsoft.com/office/word/2016/wordml/cid" xmlns:w16se="http://schemas.microsoft.com/office/word/2015/wordml/symex" xmlns:wpg="http://schemas.microsoft.com/office/word/2010/wordprocessingGroup" xmlns:wpi="http://schemas.microsoft.com/office/word/2010/wordprocessingInk" xmlns:wne="http://schemas.microsoft.com/office/word/2006/wordml" xmlns:wps="http://schemas.microsoft.com/office/word/2010/wordprocessingShape" mc:Ignorable="w14 w15 w16se w16cid wp14">
   <w:abstractNum w:abstractNumId="0" w15:restartNumberingAfterBreak="0">
     <w:nsid w:val="13D75767"/>
     <w:multiLevelType w:val="hybridMultilevel"/>
@@ -6079,7 +6748,7 @@
 </file>
 
 <file path=word/styles.xml><?xml version="1.0" encoding="utf-8"?>
-<w:styles xmlns:mc="http://schemas.openxmlformats.org/markup-compatibility/2006" xmlns:r="http://schemas.openxmlformats.org/officeDocument/2006/relationships" xmlns:w="http://schemas.openxmlformats.org/wordprocessingml/2006/main" xmlns:w14="http://schemas.microsoft.com/office/word/2010/wordml" xmlns:w15="http://schemas.microsoft.com/office/word/2012/wordml" xmlns:w16cex="http://schemas.microsoft.com/office/word/2018/wordml/cex" xmlns:w16cid="http://schemas.microsoft.com/office/word/2016/wordml/cid" xmlns:w16="http://schemas.microsoft.com/office/word/2018/wordml" xmlns:w16sdtdh="http://schemas.microsoft.com/office/word/2020/wordml/sdtdatahash" xmlns:w16se="http://schemas.microsoft.com/office/word/2015/wordml/symex" mc:Ignorable="w14 w15 w16se w16cid w16 w16cex w16sdtdh">
+<w:styles xmlns:mc="http://schemas.openxmlformats.org/markup-compatibility/2006" xmlns:r="http://schemas.openxmlformats.org/officeDocument/2006/relationships" xmlns:w="http://schemas.openxmlformats.org/wordprocessingml/2006/main" xmlns:w14="http://schemas.microsoft.com/office/word/2010/wordml" xmlns:w15="http://schemas.microsoft.com/office/word/2012/wordml" xmlns:w16cid="http://schemas.microsoft.com/office/word/2016/wordml/cid" xmlns:w16se="http://schemas.microsoft.com/office/word/2015/wordml/symex" mc:Ignorable="w14 w15 w16se w16cid">
   <w:docDefaults>
     <w:rPrDefault>
       <w:rPr>
@@ -6097,7 +6766,7 @@
       </w:pPr>
     </w:pPrDefault>
   </w:docDefaults>
-  <w:latentStyles w:defLockedState="0" w:defUIPriority="99" w:defSemiHidden="0" w:defUnhideWhenUsed="0" w:defQFormat="0" w:count="376">
+  <w:latentStyles w:defLockedState="0" w:defUIPriority="99" w:defSemiHidden="0" w:defUnhideWhenUsed="0" w:defQFormat="0" w:count="375">
     <w:lsdException w:name="Normal" w:uiPriority="0" w:qFormat="1"/>
     <w:lsdException w:name="heading 1" w:uiPriority="9" w:qFormat="1"/>
     <w:lsdException w:name="heading 2" w:semiHidden="1" w:uiPriority="9" w:unhideWhenUsed="1" w:qFormat="1"/>
@@ -6473,7 +7142,6 @@
     <w:lsdException w:name="Smart Hyperlink" w:semiHidden="1" w:unhideWhenUsed="1"/>
     <w:lsdException w:name="Hashtag" w:semiHidden="1" w:unhideWhenUsed="1"/>
     <w:lsdException w:name="Unresolved Mention" w:semiHidden="1" w:unhideWhenUsed="1"/>
-    <w:lsdException w:name="Smart Link" w:semiHidden="1" w:unhideWhenUsed="1"/>
   </w:latentStyles>
   <w:style w:type="paragraph" w:default="1" w:styleId="Normal">
     <w:name w:val="Normal"/>
@@ -7014,7 +7682,7 @@
 </file>
 
 <file path=customXml/itemProps1.xml><?xml version="1.0" encoding="utf-8"?>
-<ds:datastoreItem xmlns:ds="http://schemas.openxmlformats.org/officeDocument/2006/customXml" ds:itemID="{D615D9D9-B43A-458D-BD43-D25AE99B095C}">
+<ds:datastoreItem xmlns:ds="http://schemas.openxmlformats.org/officeDocument/2006/customXml" ds:itemID="{5BD24EE5-FB2E-4A12-8771-E0D396AB239B}">
   <ds:schemaRefs>
     <ds:schemaRef ds:uri="http://schemas.openxmlformats.org/officeDocument/2006/bibliography"/>
   </ds:schemaRefs>

</xml_diff>